<commit_message>
refactored for activity2 with help from readme file
</commit_message>
<xml_diff>
--- a/doc/activity2/Diet_Manager-DD.docx
+++ b/doc/activity2/Diet_Manager-DD.docx
@@ -853,10 +853,7 @@
         </w:drawing>
       </w:r>
       <w:r>
-        <w:t xml:space="preserve"> </w:t>
-      </w:r>
-      <w:r>
-        <w:t>The UML class diagram above represents the updated architecture of the Diet Manager application, enhanced in Activity 2 with new functionality and the use of the Composite design pattern. The structure continues to follow the Model-View-Controller (MVC) pattern, cleanly separating concerns between data handling (Model), user interface (View), and interaction logic (Controller).</w:t>
+        <w:t xml:space="preserve"> The UML class diagram above represents the updated architecture of the Diet Manager application, enhanced in Activity 2 with new functionality and the use of the Composite design pattern. The structure continues to follow the Model-View-Controller (MVC) pattern, cleanly separating concerns between data handling (Model), user interface (View), and interaction logic (Controller).</w:t>
       </w:r>
     </w:p>
     <w:p>
@@ -1156,10 +1153,10 @@
           <w:noProof/>
         </w:rPr>
         <w:drawing>
-          <wp:inline distT="0" distB="0" distL="0" distR="0" wp14:anchorId="00B5CAD1" wp14:editId="08B24693">
-            <wp:extent cx="5742774" cy="3262874"/>
+          <wp:inline distT="0" distB="0" distL="0" distR="0" wp14:anchorId="49326AB9" wp14:editId="1CE64FBD">
+            <wp:extent cx="6332220" cy="3837305"/>
             <wp:effectExtent l="0" t="0" r="0" b="0"/>
-            <wp:docPr id="40204617" name="Picture 4" descr="A diagram of a food system&#10;&#10;AI-generated content may be incorrect."/>
+            <wp:docPr id="1860583355" name="Picture 1"/>
             <wp:cNvGraphicFramePr>
               <a:graphicFrameLocks xmlns:a="http://schemas.openxmlformats.org/drawingml/2006/main" noChangeAspect="1"/>
             </wp:cNvGraphicFramePr>
@@ -1167,8 +1164,10 @@
               <a:graphicData uri="http://schemas.openxmlformats.org/drawingml/2006/picture">
                 <pic:pic xmlns:pic="http://schemas.openxmlformats.org/drawingml/2006/picture">
                   <pic:nvPicPr>
-                    <pic:cNvPr id="40204617" name="Picture 4" descr="A diagram of a food system&#10;&#10;AI-generated content may be incorrect."/>
-                    <pic:cNvPicPr/>
+                    <pic:cNvPr id="0" name="Picture 1"/>
+                    <pic:cNvPicPr>
+                      <a:picLocks noChangeAspect="1" noChangeArrowheads="1"/>
+                    </pic:cNvPicPr>
                   </pic:nvPicPr>
                   <pic:blipFill>
                     <a:blip r:embed="rId10">
@@ -1178,18 +1177,23 @@
                         </a:ext>
                       </a:extLst>
                     </a:blip>
+                    <a:srcRect/>
                     <a:stretch>
                       <a:fillRect/>
                     </a:stretch>
                   </pic:blipFill>
-                  <pic:spPr>
+                  <pic:spPr bwMode="auto">
                     <a:xfrm>
                       <a:off x="0" y="0"/>
-                      <a:ext cx="5749379" cy="3266627"/>
+                      <a:ext cx="6332220" cy="3837305"/>
                     </a:xfrm>
                     <a:prstGeom prst="rect">
                       <a:avLst/>
                     </a:prstGeom>
+                    <a:noFill/>
+                    <a:ln>
+                      <a:noFill/>
+                    </a:ln>
                   </pic:spPr>
                 </pic:pic>
               </a:graphicData>
@@ -1232,10 +1236,10 @@
         </w:rPr>
         <w:lastRenderedPageBreak/>
         <w:drawing>
-          <wp:inline distT="0" distB="0" distL="0" distR="0" wp14:anchorId="3AE8DE3C" wp14:editId="5A70667F">
-            <wp:extent cx="5449077" cy="4785155"/>
+          <wp:inline distT="0" distB="0" distL="0" distR="0" wp14:anchorId="20E21AF1" wp14:editId="3CBD91BB">
+            <wp:extent cx="6323965" cy="5554980"/>
             <wp:effectExtent l="0" t="0" r="0" b="0"/>
-            <wp:docPr id="70017807" name="Picture 3" descr="A screenshot of a computer&#10;&#10;AI-generated content may be incorrect."/>
+            <wp:docPr id="803589051" name="Picture 2"/>
             <wp:cNvGraphicFramePr>
               <a:graphicFrameLocks xmlns:a="http://schemas.openxmlformats.org/drawingml/2006/main" noChangeAspect="1"/>
             </wp:cNvGraphicFramePr>
@@ -1243,8 +1247,10 @@
               <a:graphicData uri="http://schemas.openxmlformats.org/drawingml/2006/picture">
                 <pic:pic xmlns:pic="http://schemas.openxmlformats.org/drawingml/2006/picture">
                   <pic:nvPicPr>
-                    <pic:cNvPr id="70017807" name="Picture 3" descr="A screenshot of a computer&#10;&#10;AI-generated content may be incorrect."/>
-                    <pic:cNvPicPr/>
+                    <pic:cNvPr id="0" name="Picture 2"/>
+                    <pic:cNvPicPr>
+                      <a:picLocks noChangeAspect="1" noChangeArrowheads="1"/>
+                    </pic:cNvPicPr>
                   </pic:nvPicPr>
                   <pic:blipFill>
                     <a:blip r:embed="rId11">
@@ -1254,18 +1260,23 @@
                         </a:ext>
                       </a:extLst>
                     </a:blip>
+                    <a:srcRect/>
                     <a:stretch>
                       <a:fillRect/>
                     </a:stretch>
                   </pic:blipFill>
-                  <pic:spPr>
+                  <pic:spPr bwMode="auto">
                     <a:xfrm>
                       <a:off x="0" y="0"/>
-                      <a:ext cx="5450728" cy="4786605"/>
+                      <a:ext cx="6323965" cy="5554980"/>
                     </a:xfrm>
                     <a:prstGeom prst="rect">
                       <a:avLst/>
                     </a:prstGeom>
+                    <a:noFill/>
+                    <a:ln>
+                      <a:noFill/>
+                    </a:ln>
                   </pic:spPr>
                 </pic:pic>
               </a:graphicData>
@@ -1448,19 +1459,6 @@
     </w:p>
     <w:p>
       <w:pPr>
-        <w:ind w:firstLine="709"/>
-        <w:rPr>
-          <w:rFonts w:ascii="Arial" w:eastAsia="Droid Sans Fallback" w:hAnsi="Arial" w:cs="FreeSans"/>
-          <w:b/>
-          <w:bCs/>
-          <w:sz w:val="28"/>
-          <w:szCs w:val="28"/>
-        </w:rPr>
-      </w:pPr>
-    </w:p>
-    <w:p/>
-    <w:p>
-      <w:pPr>
         <w:pStyle w:val="Heading1"/>
         <w:pageBreakBefore/>
         <w:spacing w:before="86" w:line="252" w:lineRule="auto"/>
@@ -1471,10 +1469,10 @@
         </w:rPr>
         <w:lastRenderedPageBreak/>
         <w:drawing>
-          <wp:inline distT="0" distB="0" distL="0" distR="0" wp14:anchorId="2A33961F" wp14:editId="3C8FDDFA">
-            <wp:extent cx="5013794" cy="4198776"/>
+          <wp:inline distT="0" distB="0" distL="0" distR="0" wp14:anchorId="0074E5D4" wp14:editId="6E173CB6">
+            <wp:extent cx="6332220" cy="5298440"/>
             <wp:effectExtent l="0" t="0" r="0" b="0"/>
-            <wp:docPr id="400104248" name="Picture 2" descr="A screenshot of a computer&#10;&#10;AI-generated content may be incorrect."/>
+            <wp:docPr id="188029780" name="Picture 3"/>
             <wp:cNvGraphicFramePr>
               <a:graphicFrameLocks xmlns:a="http://schemas.openxmlformats.org/drawingml/2006/main" noChangeAspect="1"/>
             </wp:cNvGraphicFramePr>
@@ -1482,8 +1480,10 @@
               <a:graphicData uri="http://schemas.openxmlformats.org/drawingml/2006/picture">
                 <pic:pic xmlns:pic="http://schemas.openxmlformats.org/drawingml/2006/picture">
                   <pic:nvPicPr>
-                    <pic:cNvPr id="400104248" name="Picture 2" descr="A screenshot of a computer&#10;&#10;AI-generated content may be incorrect."/>
-                    <pic:cNvPicPr/>
+                    <pic:cNvPr id="0" name="Picture 3"/>
+                    <pic:cNvPicPr>
+                      <a:picLocks noChangeAspect="1" noChangeArrowheads="1"/>
+                    </pic:cNvPicPr>
                   </pic:nvPicPr>
                   <pic:blipFill>
                     <a:blip r:embed="rId12">
@@ -1493,18 +1493,23 @@
                         </a:ext>
                       </a:extLst>
                     </a:blip>
+                    <a:srcRect/>
                     <a:stretch>
                       <a:fillRect/>
                     </a:stretch>
                   </pic:blipFill>
-                  <pic:spPr>
+                  <pic:spPr bwMode="auto">
                     <a:xfrm>
                       <a:off x="0" y="0"/>
-                      <a:ext cx="5019157" cy="4203267"/>
+                      <a:ext cx="6332220" cy="5298440"/>
                     </a:xfrm>
                     <a:prstGeom prst="rect">
                       <a:avLst/>
                     </a:prstGeom>
+                    <a:noFill/>
+                    <a:ln>
+                      <a:noFill/>
+                    </a:ln>
                   </pic:spPr>
                 </pic:pic>
               </a:graphicData>
@@ -1581,7 +1586,11 @@
         <w:t>Composite Design Pattern</w:t>
       </w:r>
       <w:r>
-        <w:t xml:space="preserve"> was introduced to unify the treatment of basic foods and recipes. The Food class was refactored into an abstract superclass, allowing both BasicFood and Recipe to inherit from it. This structure allows recipes to contain other Food objects (including other recipes or basic foods), forming a tree-like hierarchy. With this approach, the client code (such as the Log or View) can treat basic foods and composite recipes the same way — calling shared methods like getCalories() or getName() without needing to check the food type. This simplifies the logic in controllers and views, improves extensibility, and ensures consistency across operations involving food items.</w:t>
+        <w:t xml:space="preserve"> was introduced to unify the treatment of basic foods and recipes. The Food class was refactored into an abstract superclass, allowing both BasicFood and Recipe to inherit from it. This structure allows recipes to contain other Food objects (including other recipes or basic foods), forming a tree-like hierarchy. With this approach, the client code (such as the Log or </w:t>
+      </w:r>
+      <w:r>
+        <w:lastRenderedPageBreak/>
+        <w:t>View) can treat basic foods and composite recipes the same way — calling shared methods like getCalories() or getName() without needing to check the food type. This simplifies the logic in controllers and views, improves extensibility, and ensures consistency across operations involving food items.</w:t>
       </w:r>
     </w:p>
     <w:p>
@@ -1655,7 +1664,7 @@
       <w:rPr>
         <w:noProof/>
       </w:rPr>
-      <w:t>2025-03-31</w:t>
+      <w:t>2025-04-02</w:t>
     </w:r>
     <w:r>
       <w:fldChar w:fldCharType="end"/>
@@ -3764,6 +3773,7 @@
   <w:style w:type="character" w:default="1" w:styleId="DefaultParagraphFont">
     <w:name w:val="Default Paragraph Font"/>
     <w:uiPriority w:val="1"/>
+    <w:semiHidden/>
     <w:unhideWhenUsed/>
   </w:style>
   <w:style w:type="table" w:default="1" w:styleId="TableNormal">

</xml_diff>